<commit_message>
first draft needs changes
</commit_message>
<xml_diff>
--- a/LSDE Report Part 1 .docx
+++ b/LSDE Report Part 1 .docx
@@ -245,7 +245,13 @@
         <w:t>. Financial Institutions specifically are heavily targeted by hackers through the nature of their business and are therefore highly regulated</w:t>
       </w:r>
       <w:r>
-        <w:t xml:space="preserve"> by regulators such as the British Financial Conduct Authority (FCA). I think that all of the personal data that financial institutions hold should be not stored on the public cloud and should be either kept </w:t>
+        <w:t xml:space="preserve"> by regulators such as the British Financial Conduct Authority (FCA). I think that all of the </w:t>
+      </w:r>
+      <w:r>
+        <w:t xml:space="preserve">sensitive </w:t>
+      </w:r>
+      <w:r>
+        <w:t xml:space="preserve">data that financial institutions hold should be not stored on the public cloud and should be either kept </w:t>
       </w:r>
       <w:r>
         <w:t>on-premises</w:t>
@@ -297,8 +303,38 @@
       <w:r>
         <w:t xml:space="preserve"> model</w:t>
       </w:r>
-    </w:p>
-    <w:p/>
+      <w:r>
+        <w:t xml:space="preserve"> meaning that some financial institutions are weary of using it. </w:t>
+      </w:r>
+    </w:p>
+    <w:p/>
+    <w:p/>
+    <w:p/>
+    <w:p>
+      <w:r>
+        <w:t xml:space="preserve">Finally, a scenario where a financial institution should not use the public cloud for data processing may not be a technological one, it may be because they risk changing their entire landscape and infrastructure that they have built up for multiple years. When switching to a public cloud you are changing the way the interact with your customers </w:t>
+      </w:r>
+      <w:r>
+        <w:t>and</w:t>
+      </w:r>
+      <w:r>
+        <w:t xml:space="preserve"> how your employees operate on their day to day. </w:t>
+      </w:r>
+    </w:p>
+    <w:p/>
+    <w:p>
+      <w:r>
+        <w:t>*</w:t>
+      </w:r>
+      <w:proofErr w:type="gramStart"/>
+      <w:r>
+        <w:t>conclusion</w:t>
+      </w:r>
+      <w:proofErr w:type="gramEnd"/>
+      <w:r>
+        <w:t xml:space="preserve"> -hybrid cloud structure* </w:t>
+      </w:r>
+    </w:p>
     <w:p/>
     <w:p/>
     <w:p/>
@@ -486,6 +522,20 @@
             <w:rStyle w:val="Hyperlink"/>
           </w:rPr>
           <w:t>https://www.10thmagnitude.com/opex-vs-capex-the-real-cloud-computing-cost-advantage/</w:t>
+        </w:r>
+      </w:hyperlink>
+      <w:r>
+        <w:t xml:space="preserve"> </w:t>
+      </w:r>
+    </w:p>
+    <w:p/>
+    <w:p>
+      <w:hyperlink r:id="rId11" w:history="1">
+        <w:r>
+          <w:rPr>
+            <w:rStyle w:val="Hyperlink"/>
+          </w:rPr>
+          <w:t>https://qualitestgroup.com/insights/blog/cloud-migration-3-biggest-risks-banks-and-financial-services-companies-need-to-know-and-how-to-avoid-them/</w:t>
         </w:r>
       </w:hyperlink>
       <w:r>

</xml_diff>

<commit_message>
updated intial wordfreq setup completed
</commit_message>
<xml_diff>
--- a/LSDE Report Part 1 .docx
+++ b/LSDE Report Part 1 .docx
@@ -497,13 +497,33 @@
     </w:p>
     <w:p/>
     <w:p>
-      <w:r>
+      <w:pPr>
+        <w:rPr>
+          <w:b/>
+          <w:bCs/>
+          <w:u w:val="single"/>
+        </w:rPr>
+      </w:pPr>
+      <w:r>
+        <w:rPr>
+          <w:b/>
+          <w:bCs/>
+          <w:u w:val="single"/>
+        </w:rPr>
         <w:t>Task 2</w:t>
       </w:r>
     </w:p>
     <w:p/>
     <w:p>
-      <w:r>
+      <w:pPr>
+        <w:rPr>
+          <w:u w:val="single"/>
+        </w:rPr>
+      </w:pPr>
+      <w:r>
+        <w:rPr>
+          <w:u w:val="single"/>
+        </w:rPr>
         <w:t>S3 Bucket names:</w:t>
       </w:r>
     </w:p>
@@ -538,6 +558,23 @@
     <w:p/>
     <w:p>
       <w:r>
+        <w:t>s3://tjc-wordfreq-dec3-uploading/lsde-wordfreq-app/lsde-wordfreq-app.zip</w:t>
+      </w:r>
+      <w:r>
+        <w:t xml:space="preserve"> --- zip file S3 URL</w:t>
+      </w:r>
+    </w:p>
+    <w:p/>
+    <w:p>
+      <w:pPr>
+        <w:rPr>
+          <w:u w:val="single"/>
+        </w:rPr>
+      </w:pPr>
+      <w:r>
+        <w:rPr>
+          <w:u w:val="single"/>
+        </w:rPr>
         <w:t>SQS Names:</w:t>
       </w:r>
     </w:p>
@@ -564,6 +601,7 @@
     <w:p>
       <w:proofErr w:type="spellStart"/>
       <w:r>
+        <w:lastRenderedPageBreak/>
         <w:t>wordfreq</w:t>
       </w:r>
       <w:proofErr w:type="spellEnd"/>
@@ -584,9 +622,77 @@
     </w:p>
     <w:p/>
     <w:p/>
-    <w:p/>
-    <w:p/>
-    <w:p/>
+    <w:p>
+      <w:pPr>
+        <w:rPr>
+          <w:u w:val="single"/>
+        </w:rPr>
+      </w:pPr>
+      <w:r>
+        <w:rPr>
+          <w:u w:val="single"/>
+        </w:rPr>
+        <w:t>SNS Names:</w:t>
+      </w:r>
+    </w:p>
+    <w:p>
+      <w:pPr>
+        <w:rPr>
+          <w:u w:val="single"/>
+        </w:rPr>
+      </w:pPr>
+    </w:p>
+    <w:p>
+      <w:proofErr w:type="spellStart"/>
+      <w:r>
+        <w:t>wordfreq</w:t>
+      </w:r>
+      <w:proofErr w:type="spellEnd"/>
+      <w:r>
+        <w:t xml:space="preserve">-file-copied ---- </w:t>
+      </w:r>
+      <w:proofErr w:type="gramStart"/>
+      <w:r>
+        <w:t>arn:aws</w:t>
+      </w:r>
+      <w:proofErr w:type="gramEnd"/>
+      <w:r>
+        <w:t>:sns:us-east-1:657190762770:wordfreq-file-copied</w:t>
+      </w:r>
+      <w:r>
+        <w:t xml:space="preserve"> </w:t>
+      </w:r>
+    </w:p>
+    <w:p/>
+    <w:p/>
+    <w:p/>
+    <w:p/>
+    <w:p/>
+    <w:p>
+      <w:proofErr w:type="spellStart"/>
+      <w:r>
+        <w:t>aws</w:t>
+      </w:r>
+      <w:proofErr w:type="spellEnd"/>
+      <w:r>
+        <w:t xml:space="preserve"> s3 cp s3://</w:t>
+      </w:r>
+      <w:r>
+        <w:t>tjc-wordfreq-dec3-uploading</w:t>
+      </w:r>
+      <w:r>
+        <w:t xml:space="preserve"> s3://</w:t>
+      </w:r>
+      <w:r>
+        <w:t>tjc-wordfreq-dec3-processing</w:t>
+      </w:r>
+      <w:r>
+        <w:t xml:space="preserve"> </w:t>
+      </w:r>
+      <w:r>
+        <w:t>--exclude "*" --include "*.txt" --recursive</w:t>
+      </w:r>
+    </w:p>
     <w:sectPr>
       <w:pgSz w:w="11906" w:h="16838"/>
       <w:pgMar w:top="1440" w:right="1440" w:bottom="1440" w:left="1440" w:header="708" w:footer="708" w:gutter="0"/>
@@ -995,7 +1101,6 @@
   <w:style w:type="character" w:default="1" w:styleId="DefaultParagraphFont">
     <w:name w:val="Default Paragraph Font"/>
     <w:uiPriority w:val="1"/>
-    <w:semiHidden/>
     <w:unhideWhenUsed/>
   </w:style>
   <w:style w:type="table" w:default="1" w:styleId="TableNormal">

</xml_diff>